<commit_message>
Task 22 is done. Admin routing
</commit_message>
<xml_diff>
--- a/docs/Practice_EN_2018_02_22.docx
+++ b/docs/Practice_EN_2018_02_22.docx
@@ -9611,7 +9611,6 @@
         </w:rPr>
         <w:t xml:space="preserve">    </w:t>
       </w:r>
-      <w:bookmarkStart w:id="58" w:name="_GoBack"/>
       <w:r>
         <w:rPr>
           <w:rFonts w:ascii="Consolas" w:hAnsi="Consolas"/>
@@ -9642,7 +9641,6 @@
         <w:t xml:space="preserve">    this.router.navigate(link);</w:t>
       </w:r>
     </w:p>
-    <w:bookmarkEnd w:id="58"/>
     <w:p>
       <w:pPr>
         <w:spacing w:after="0" w:line="240" w:lineRule="auto"/>
@@ -20662,6 +20660,7 @@
           <w:sz w:val="20"/>
         </w:rPr>
       </w:pPr>
+      <w:bookmarkStart w:id="58" w:name="_GoBack"/>
       <w:r>
         <w:rPr>
           <w:rFonts w:ascii="Consolas" w:hAnsi="Consolas"/>
@@ -20707,6 +20706,7 @@
         <w:t>&lt;/li&gt;</w:t>
       </w:r>
     </w:p>
+    <w:bookmarkEnd w:id="58"/>
     <w:p>
       <w:pPr>
         <w:pStyle w:val="2"/>

</xml_diff>

<commit_message>
Task 30 is done. preserve Query Fragment
</commit_message>
<xml_diff>
--- a/docs/Practice_EN_2018_02_22.docx
+++ b/docs/Practice_EN_2018_02_22.docx
@@ -20660,7 +20660,6 @@
           <w:sz w:val="20"/>
         </w:rPr>
       </w:pPr>
-      <w:bookmarkStart w:id="58" w:name="_GoBack"/>
       <w:r>
         <w:rPr>
           <w:rFonts w:ascii="Consolas" w:hAnsi="Consolas"/>
@@ -20706,7 +20705,6 @@
         <w:t>&lt;/li&gt;</w:t>
       </w:r>
     </w:p>
-    <w:bookmarkEnd w:id="58"/>
     <w:p>
       <w:pPr>
         <w:pStyle w:val="2"/>
@@ -30233,12 +30231,14 @@
       <w:r>
         <w:t xml:space="preserve">      &lt;a routerLink="./users" </w:t>
       </w:r>
+      <w:bookmarkStart w:id="58" w:name="_GoBack"/>
       <w:r>
         <w:rPr>
           <w:color w:val="00B050"/>
         </w:rPr>
         <w:t>queryParamsHandling="preserve" preserveFragment</w:t>
       </w:r>
+      <w:bookmarkEnd w:id="58"/>
       <w:r>
         <w:t>&gt;Manage Users&lt;/a&gt;</w:t>
       </w:r>

</xml_diff>